<commit_message>
after modify of introduction
</commit_message>
<xml_diff>
--- a/链路预测恢复路网_提纲.docx
+++ b/链路预测恢复路网_提纲.docx
@@ -535,14 +535,12 @@
         </w:rPr>
         <w:t>，</w:t>
       </w:r>
-      <w:proofErr w:type="spellStart"/>
       <w:r>
         <w:rPr>
           <w:rFonts w:hint="eastAsia"/>
         </w:rPr>
         <w:t>PA</w:t>
       </w:r>
-      <w:proofErr w:type="spellEnd"/>
       <w:r>
         <w:rPr>
           <w:rFonts w:hint="eastAsia"/>
@@ -561,14 +559,12 @@
         </w:rPr>
         <w:t>，</w:t>
       </w:r>
-      <w:proofErr w:type="spellStart"/>
       <w:r>
         <w:rPr>
           <w:rFonts w:hint="eastAsia"/>
         </w:rPr>
         <w:t>LP</w:t>
       </w:r>
-      <w:proofErr w:type="spellEnd"/>
       <w:r>
         <w:rPr>
           <w:rFonts w:hint="eastAsia"/>
@@ -805,13 +801,7 @@
         <w:rPr>
           <w:rFonts w:hint="eastAsia"/>
         </w:rPr>
-        <w:t>恢复两端节点较小的边可以</w:t>
-      </w:r>
-      <w:r>
-        <w:rPr>
-          <w:rFonts w:hint="eastAsia"/>
-        </w:rPr>
-        <w:t>对流量起到分流的作用，若恢复度两端度较大的边，可能情况就是大量流量流入本条边，导致更大规模的拥堵</w:t>
+        <w:t>恢复两端节点较小的边可以对流量起到分流的作用，若恢复度两端度较大的边，可能情况就是大量流量流入本条边，导致更大规模的拥堵</w:t>
       </w:r>
     </w:p>
     <w:p>
@@ -908,10 +898,7 @@
         <w:t>1.</w:t>
       </w:r>
       <w:r>
-        <w:t>Enhancing the transmission efficiency by edge deletion</w:t>
-      </w:r>
-      <w:r>
-        <w:t xml:space="preserve"> in scale-free networks</w:t>
+        <w:t>Enhancing the transmission efficiency by edge deletion in scale-free networks</w:t>
       </w:r>
     </w:p>
     <w:p>
@@ -984,13 +971,7 @@
         <w:rPr>
           <w:rFonts w:hint="eastAsia"/>
         </w:rPr>
-        <w:t>Understanding congested travel in urban ar</w:t>
-      </w:r>
-      <w:r>
-        <w:rPr>
-          <w:rFonts w:hint="eastAsia"/>
-        </w:rPr>
-        <w:t>eas</w:t>
+        <w:t>Understanding congested travel in urban areas</w:t>
       </w:r>
     </w:p>
     <w:p>
@@ -1066,367 +1047,26 @@
       </w:r>
     </w:p>
     <w:p/>
-    <w:p>
-      <w:pPr>
-        <w:rPr>
-          <w:rFonts w:hint="eastAsia"/>
-        </w:rPr>
-      </w:pPr>
-    </w:p>
-    <w:p>
-      <w:pPr>
-        <w:rPr>
-          <w:rFonts w:hint="eastAsia"/>
-        </w:rPr>
-      </w:pPr>
-    </w:p>
-    <w:p>
-      <w:pPr>
-        <w:rPr>
-          <w:rFonts w:hint="eastAsia"/>
-        </w:rPr>
-      </w:pPr>
-      <w:r>
-        <w:t>I</w:t>
-      </w:r>
-      <w:r>
-        <w:rPr>
-          <w:rFonts w:hint="eastAsia"/>
-        </w:rPr>
-        <w:t>ntroduction</w:t>
-      </w:r>
-    </w:p>
-    <w:p>
-      <w:pPr>
-        <w:pStyle w:val="a3"/>
-        <w:numPr>
-          <w:ilvl w:val="0"/>
-          <w:numId w:val="6"/>
-        </w:numPr>
-        <w:ind w:firstLineChars="0"/>
-        <w:rPr>
-          <w:rFonts w:hint="eastAsia"/>
-        </w:rPr>
-      </w:pPr>
-      <w:r>
-        <w:rPr>
-          <w:rFonts w:hint="eastAsia"/>
-        </w:rPr>
-        <w:t>路由策略的启发</w:t>
-      </w:r>
-      <w:r>
-        <w:rPr>
-          <w:rFonts w:hint="eastAsia"/>
-        </w:rPr>
-        <w:t>，第一段</w:t>
-      </w:r>
-    </w:p>
-    <w:p>
-      <w:pPr>
-        <w:pStyle w:val="a3"/>
-        <w:numPr>
-          <w:ilvl w:val="0"/>
-          <w:numId w:val="6"/>
-        </w:numPr>
-        <w:ind w:firstLineChars="0"/>
-        <w:rPr>
-          <w:rFonts w:hint="eastAsia"/>
-        </w:rPr>
-      </w:pPr>
-      <w:r>
-        <w:rPr>
-          <w:rFonts w:hint="eastAsia"/>
-        </w:rPr>
-        <w:t>网络结构的调整</w:t>
-      </w:r>
-      <w:r>
-        <w:rPr>
-          <w:rFonts w:hint="eastAsia"/>
-        </w:rPr>
-        <w:t>，第二段</w:t>
-      </w:r>
-    </w:p>
-    <w:p>
-      <w:pPr>
-        <w:pStyle w:val="a3"/>
-        <w:numPr>
-          <w:ilvl w:val="0"/>
-          <w:numId w:val="6"/>
-        </w:numPr>
-        <w:ind w:firstLineChars="0"/>
-        <w:rPr>
-          <w:rFonts w:hint="eastAsia"/>
-        </w:rPr>
-      </w:pPr>
-      <w:r>
-        <w:rPr>
-          <w:rFonts w:hint="eastAsia"/>
-        </w:rPr>
-        <w:t>受链路预测的启发，说清楚这个启发</w:t>
-      </w:r>
-      <w:r>
-        <w:rPr>
-          <w:rFonts w:hint="eastAsia"/>
-        </w:rPr>
-        <w:t>，（相似的点在路网中功能相似，排名靠后）</w:t>
-      </w:r>
-    </w:p>
-    <w:p>
-      <w:pPr>
-        <w:pStyle w:val="a3"/>
-        <w:ind w:left="360" w:firstLineChars="0" w:firstLine="0"/>
-        <w:rPr>
-          <w:rFonts w:hint="eastAsia"/>
-        </w:rPr>
-      </w:pPr>
-      <w:r>
-        <w:rPr>
-          <w:rFonts w:hint="eastAsia"/>
-        </w:rPr>
-        <w:t>注：一篇文章的内容，另外一篇文章的语句</w:t>
-      </w:r>
-      <w:r>
-        <w:rPr>
-          <w:rFonts w:hint="eastAsia"/>
-        </w:rPr>
-        <w:t>，第三段</w:t>
-      </w:r>
-    </w:p>
-    <w:p>
-      <w:pPr>
+    <w:p/>
+    <w:p/>
+    <w:p/>
+    <w:p/>
+    <w:p/>
+    <w:p/>
+    <w:p/>
+    <w:p/>
+    <w:p/>
+    <w:p/>
+    <w:p/>
+    <w:p>
+      <w:pPr>
+        <w:jc w:val="left"/>
         <w:rPr>
           <w:rFonts w:hint="eastAsia"/>
         </w:rPr>
       </w:pPr>
       <w:bookmarkStart w:id="0" w:name="_GoBack"/>
       <w:bookmarkEnd w:id="0"/>
-      <w:r>
-        <w:rPr>
-          <w:rFonts w:hint="eastAsia"/>
-        </w:rPr>
-        <w:t>4</w:t>
-      </w:r>
-      <w:r>
-        <w:rPr>
-          <w:rFonts w:hint="eastAsia"/>
-        </w:rPr>
-        <w:t>．</w:t>
-      </w:r>
-      <w:r>
-        <w:t>C</w:t>
-      </w:r>
-      <w:r>
-        <w:rPr>
-          <w:rFonts w:hint="eastAsia"/>
-        </w:rPr>
-        <w:t>onclusion</w:t>
-      </w:r>
-    </w:p>
-    <w:p>
-      <w:pPr>
-        <w:pStyle w:val="a3"/>
-        <w:ind w:left="360" w:firstLineChars="0" w:firstLine="0"/>
-        <w:rPr>
-          <w:rFonts w:hint="eastAsia"/>
-        </w:rPr>
-      </w:pPr>
-    </w:p>
-    <w:p>
-      <w:pPr>
-        <w:rPr>
-          <w:rFonts w:hint="eastAsia"/>
-        </w:rPr>
-      </w:pPr>
-      <w:r>
-        <w:rPr>
-          <w:rFonts w:hint="eastAsia"/>
-        </w:rPr>
-        <w:t>主干：交通流，</w:t>
-      </w:r>
-    </w:p>
-    <w:p>
-      <w:pPr>
-        <w:rPr>
-          <w:rFonts w:hint="eastAsia"/>
-        </w:rPr>
-      </w:pPr>
-      <w:r>
-        <w:rPr>
-          <w:rFonts w:hint="eastAsia"/>
-        </w:rPr>
-        <w:t>支干：链路预测，启发</w:t>
-      </w:r>
-    </w:p>
-    <w:p>
-      <w:pPr>
-        <w:rPr>
-          <w:rFonts w:hint="eastAsia"/>
-        </w:rPr>
-      </w:pPr>
-      <w:r>
-        <w:rPr>
-          <w:rFonts w:hint="eastAsia"/>
-        </w:rPr>
-        <w:t>交通拥堵，套路</w:t>
-      </w:r>
-    </w:p>
-    <w:p>
-      <w:pPr>
-        <w:rPr>
-          <w:rFonts w:hint="eastAsia"/>
-        </w:rPr>
-      </w:pPr>
-      <w:r>
-        <w:rPr>
-          <w:rFonts w:hint="eastAsia"/>
-        </w:rPr>
-        <w:lastRenderedPageBreak/>
-        <w:t>路由策略</w:t>
-      </w:r>
-      <w:r>
-        <w:rPr>
-          <w:rFonts w:hint="eastAsia"/>
-        </w:rPr>
-        <w:t>：</w:t>
-      </w:r>
-    </w:p>
-    <w:p>
-      <w:pPr>
-        <w:pStyle w:val="a3"/>
-        <w:numPr>
-          <w:ilvl w:val="0"/>
-          <w:numId w:val="5"/>
-        </w:numPr>
-        <w:ind w:firstLineChars="0"/>
-        <w:rPr>
-          <w:rFonts w:hint="eastAsia"/>
-        </w:rPr>
-      </w:pPr>
-      <w:r>
-        <w:rPr>
-          <w:rFonts w:hint="eastAsia"/>
-        </w:rPr>
-        <w:t>在网络中很难实现，但人是自发的，因此优化路由策略很难实现，现在的实现方法是找到一条交通恢复序列。</w:t>
-      </w:r>
-      <w:r>
-        <w:rPr>
-          <w:rFonts w:hint="eastAsia"/>
-        </w:rPr>
-        <w:t>（个体</w:t>
-      </w:r>
-      <w:r>
-        <w:rPr>
-          <w:rFonts w:hint="eastAsia"/>
-        </w:rPr>
-        <w:t>vs</w:t>
-      </w:r>
-      <w:r>
-        <w:rPr>
-          <w:rFonts w:hint="eastAsia"/>
-        </w:rPr>
-        <w:t>道路）</w:t>
-      </w:r>
-    </w:p>
-    <w:p>
-      <w:pPr>
-        <w:pStyle w:val="a3"/>
-        <w:numPr>
-          <w:ilvl w:val="0"/>
-          <w:numId w:val="5"/>
-        </w:numPr>
-        <w:ind w:firstLineChars="0"/>
-        <w:rPr>
-          <w:rFonts w:hint="eastAsia"/>
-        </w:rPr>
-      </w:pPr>
-      <w:r>
-        <w:rPr>
-          <w:rFonts w:hint="eastAsia"/>
-        </w:rPr>
-        <w:t>时间段不一样（预防</w:t>
-      </w:r>
-      <w:r>
-        <w:rPr>
-          <w:rFonts w:hint="eastAsia"/>
-        </w:rPr>
-        <w:t>vs</w:t>
-      </w:r>
-      <w:r>
-        <w:rPr>
-          <w:rFonts w:hint="eastAsia"/>
-        </w:rPr>
-        <w:t>治疗）</w:t>
-      </w:r>
-    </w:p>
-    <w:p>
-      <w:pPr>
-        <w:pStyle w:val="a3"/>
-        <w:numPr>
-          <w:ilvl w:val="0"/>
-          <w:numId w:val="5"/>
-        </w:numPr>
-        <w:ind w:firstLineChars="0"/>
-        <w:rPr>
-          <w:rFonts w:hint="eastAsia"/>
-        </w:rPr>
-      </w:pPr>
-      <w:r>
-        <w:rPr>
-          <w:rFonts w:hint="eastAsia"/>
-        </w:rPr>
-        <w:t>同样是交通问题</w:t>
-      </w:r>
-    </w:p>
-    <w:p>
-      <w:pPr>
-        <w:pStyle w:val="a3"/>
-        <w:numPr>
-          <w:ilvl w:val="0"/>
-          <w:numId w:val="5"/>
-        </w:numPr>
-        <w:ind w:firstLineChars="0"/>
-        <w:rPr>
-          <w:rFonts w:hint="eastAsia"/>
-        </w:rPr>
-      </w:pPr>
-      <w:r>
-        <w:rPr>
-          <w:rFonts w:hint="eastAsia"/>
-        </w:rPr>
-        <w:t>交通网络的运载能力</w:t>
-      </w:r>
-    </w:p>
-    <w:p>
-      <w:pPr>
-        <w:pStyle w:val="a3"/>
-        <w:numPr>
-          <w:ilvl w:val="0"/>
-          <w:numId w:val="5"/>
-        </w:numPr>
-        <w:ind w:firstLineChars="0"/>
-        <w:jc w:val="left"/>
-        <w:rPr>
-          <w:rFonts w:hint="eastAsia"/>
-        </w:rPr>
-      </w:pPr>
-      <w:r>
-        <w:rPr>
-          <w:rFonts w:hint="eastAsia"/>
-        </w:rPr>
-        <w:t>网络结构的调整，路由策略的调整</w:t>
-      </w:r>
-      <w:r>
-        <w:rPr>
-          <w:rFonts w:hint="eastAsia"/>
-        </w:rPr>
-        <w:t>，但这些都很困难</w:t>
-      </w:r>
-      <w:r>
-        <w:rPr>
-          <w:rFonts w:hint="eastAsia"/>
-        </w:rPr>
-        <w:t>，在这个基础上收到链路预测的启发。</w:t>
-      </w:r>
     </w:p>
     <w:sectPr>
       <w:pgSz w:w="11906" w:h="16838"/>

</xml_diff>